<commit_message>
Added optional, since this is optional for ipc144
</commit_message>
<xml_diff>
--- a/FP_Milestone5.docx
+++ b/FP_Milestone5.docx
@@ -101,8 +101,10 @@
           <w:szCs w:val="24"/>
           <w:lang w:val="en-US"/>
         </w:rPr>
-        <w:t>4</w:t>
-      </w:r>
+        <w:t>5 (Optional)</w:t>
+      </w:r>
+      <w:bookmarkStart w:id="0" w:name="_GoBack"/>
+      <w:bookmarkEnd w:id="0"/>
       <w:r>
         <w:rPr>
           <w:rFonts w:ascii="Arial" w:eastAsia="Times New Roman" w:hAnsi="Arial" w:cs="Arial"/>
@@ -110,37 +112,7 @@
           <w:szCs w:val="24"/>
           <w:lang w:val="en-US"/>
         </w:rPr>
-        <w:t xml:space="preserve"> And Final Assembly</w:t>
-      </w:r>
-      <w:r>
-        <w:rPr>
-          <w:rFonts w:ascii="Arial" w:eastAsia="Times New Roman" w:hAnsi="Arial" w:cs="Arial"/>
-          <w:color w:val="FF0000"/>
-          <w:szCs w:val="24"/>
-          <w:lang w:val="en-US"/>
-        </w:rPr>
         <w:br/>
-      </w:r>
-      <w:r>
-        <w:rPr>
-          <w:rFonts w:ascii="Arial" w:eastAsia="Times New Roman" w:hAnsi="Arial" w:cs="Arial"/>
-          <w:color w:val="FF0000"/>
-          <w:sz w:val="14"/>
-          <w:szCs w:val="24"/>
-          <w:lang w:val="en-US"/>
-        </w:rPr>
-        <w:t>(V1.3) Final Assembly submission added</w:t>
-      </w:r>
-      <w:r>
-        <w:rPr>
-          <w:rFonts w:ascii="Arial" w:eastAsia="Times New Roman" w:hAnsi="Arial" w:cs="Arial"/>
-          <w:color w:val="FF0000"/>
-          <w:sz w:val="14"/>
-          <w:szCs w:val="24"/>
-          <w:lang w:val="en-US"/>
-        </w:rPr>
-        <w:br/>
-        <w:t>(1.4) Corrected Submission Methods Section</w:t>
       </w:r>
       <w:r>
         <w:rPr>
@@ -390,11 +362,11 @@
     </w:p>
     <w:p>
       <w:r>
-        <w:t xml:space="preserve">Since you act like a programmer in this project, you do not need to know the big picture. The professor is your system analyst and designs the system and all its functions to work together in harmony. Each milestone is divided into a few functions. For each function, firstly, understand </w:t>
+        <w:t xml:space="preserve">Since you act like a programmer in this project, you do not need to know the big picture. The professor is your system analyst and designs the system and all its functions to work together in harmony. Each milestone is divided into a few functions. For each function, firstly, understand the goal of the function. Secondly, write the code for it and test it with the tester. Once your </w:t>
       </w:r>
       <w:r>
         <w:lastRenderedPageBreak/>
-        <w:t>the goal of the function. Secondly, write the code for it and test it with the tester. Once your code for the function passes the test, set it aside and pick up the next function. Continue until the milestone is complete.</w:t>
+        <w:t>code for the function passes the test, set it aside and pick up the next function. Continue until the milestone is complete.</w:t>
       </w:r>
     </w:p>
     <w:p>
@@ -1534,7 +1506,7 @@
           <v:shape id="_x0000_i1025" type="#_x0000_t75" style="width:272.95pt;height:365.9pt" o:ole="">
             <v:imagedata r:id="rId9" o:title=""/>
           </v:shape>
-          <o:OLEObject Type="Embed" ProgID="Visio.Drawing.15" ShapeID="_x0000_i1025" DrawAspect="Content" ObjectID="_1553582499" r:id="rId10"/>
+          <o:OLEObject Type="Embed" ProgID="Visio.Drawing.15" ShapeID="_x0000_i1025" DrawAspect="Content" ObjectID="_1553583020" r:id="rId10"/>
         </w:object>
       </w:r>
     </w:p>
@@ -51631,8 +51603,6 @@
           <w:bCs/>
         </w:rPr>
       </w:pPr>
-      <w:bookmarkStart w:id="0" w:name="_GoBack"/>
-      <w:bookmarkEnd w:id="0"/>
     </w:p>
     <w:sectPr>
       <w:headerReference w:type="default" r:id="rId11"/>

</xml_diff>